<commit_message>
updates to open docs
</commit_message>
<xml_diff>
--- a/IoT Track/2.CreateResources/CreateResources.docx
+++ b/IoT Track/2.CreateResources/CreateResources.docx
@@ -260,12 +260,14 @@
       <w:r>
         <w:t xml:space="preserve">Enter the database name </w:t>
       </w:r>
+      <w:proofErr w:type="spellStart"/>
       <w:r>
         <w:rPr>
           <w:b/>
         </w:rPr>
         <w:t>cdcasa</w:t>
       </w:r>
+      <w:proofErr w:type="spellEnd"/>
       <w:r>
         <w:t>. This database will be used in the Azure Stream Analytics lab.</w:t>
       </w:r>
@@ -755,7 +757,15 @@
         </w:numPr>
       </w:pPr>
       <w:r>
-        <w:t>Connecting to the database and the server with tools like SQL Server Management Studio will require adding a firewall rule to the server instance. To add a firewall rule to the server instance, choose “Browse” and then choose SQL Servers  via the azure preview portal.</w:t>
+        <w:t xml:space="preserve">Connecting to the database and the server with tools like SQL Server Management Studio will require adding a firewall rule to the server instance. To add a firewall rule to the server instance, choose “Browse” and then choose SQL </w:t>
+      </w:r>
+      <w:proofErr w:type="gramStart"/>
+      <w:r>
+        <w:t>Servers  via</w:t>
+      </w:r>
+      <w:proofErr w:type="gramEnd"/>
+      <w:r>
+        <w:t xml:space="preserve"> the azure preview portal.</w:t>
       </w:r>
     </w:p>
     <w:p>
@@ -1149,7 +1159,15 @@
         </w:numPr>
       </w:pPr>
       <w:r>
-        <w:t>Click Save from the upper menu of the blade. Once the changes are complete, a "Success" message will be returned. Click OK. Close the Firewall Settings blade, and close all the blades to return to the Startpage of the portal.</w:t>
+        <w:t xml:space="preserve">Click Save from the upper menu of the blade. Once the changes are complete, a "Success" message will be returned. Click OK. Close the Firewall Settings blade, and close all the blades to return to the </w:t>
+      </w:r>
+      <w:proofErr w:type="spellStart"/>
+      <w:r>
+        <w:t>Startpage</w:t>
+      </w:r>
+      <w:proofErr w:type="spellEnd"/>
+      <w:r>
+        <w:t xml:space="preserve"> of the portal.</w:t>
       </w:r>
     </w:p>
     <w:p>
@@ -1238,10 +1256,7 @@
         <w:pStyle w:val="Heading2"/>
       </w:pPr>
       <w:r>
-        <w:t>1</w:t>
-      </w:r>
-      <w:r>
-        <w:t>.3 Executing Database Queries</w:t>
+        <w:t>1.3 Executing Database Queries</w:t>
       </w:r>
     </w:p>
     <w:p>
@@ -1261,10 +1276,7 @@
       <w:bookmarkStart w:id="4" w:name="event-hub"/>
       <w:r>
         <w:lastRenderedPageBreak/>
-        <w:t>2</w:t>
-      </w:r>
-      <w:r>
-        <w:t>. Event Hub</w:t>
+        <w:t>2. Event Hub</w:t>
       </w:r>
     </w:p>
     <w:bookmarkEnd w:id="4"/>
@@ -1294,10 +1306,7 @@
       </w:pPr>
       <w:bookmarkStart w:id="5" w:name="create-event-hub"/>
       <w:r>
-        <w:t>2</w:t>
-      </w:r>
-      <w:r>
-        <w:t>.1 Create Event Hub</w:t>
+        <w:t>2.1 Create Event Hub</w:t>
       </w:r>
     </w:p>
     <w:bookmarkEnd w:id="5"/>
@@ -2135,10 +2144,7 @@
       </w:pPr>
       <w:bookmarkStart w:id="6" w:name="configure-shared-access-policies"/>
       <w:r>
-        <w:t>2</w:t>
-      </w:r>
-      <w:r>
-        <w:t>.2 Configure Shared Access Policies</w:t>
+        <w:t>2.2 Configure Shared Access Policies</w:t>
       </w:r>
     </w:p>
     <w:bookmarkEnd w:id="6"/>
@@ -2523,12 +2529,14 @@
       <w:r>
         <w:t xml:space="preserve">Enter </w:t>
       </w:r>
+      <w:proofErr w:type="spellStart"/>
       <w:r>
         <w:rPr>
           <w:b/>
         </w:rPr>
         <w:t>mypolicy</w:t>
       </w:r>
+      <w:proofErr w:type="spellEnd"/>
       <w:r>
         <w:t xml:space="preserve"> as the new policy name in the name textbox and select </w:t>
       </w:r>
@@ -2784,10 +2792,7 @@
       </w:pPr>
       <w:bookmarkStart w:id="7" w:name="device-sender"/>
       <w:r>
-        <w:t>3</w:t>
-      </w:r>
-      <w:r>
-        <w:t>. Device Sender</w:t>
+        <w:t>3. Device Sender</w:t>
       </w:r>
     </w:p>
     <w:bookmarkEnd w:id="7"/>
@@ -2807,40 +2812,78 @@
         <w:t>Open a command prompt. Na</w:t>
       </w:r>
       <w:r>
-        <w:t>vigate to C: Drive</w:t>
+        <w:t>vigate to the Data Culture Resources and in the IoT Folder find the tools and DeviceSender.exe file</w:t>
+      </w:r>
+    </w:p>
+    <w:p>
+      <w:pPr>
+        <w:ind w:left="480"/>
+        <w:rPr>
+          <w:i/>
+        </w:rPr>
+      </w:pPr>
+      <w:r>
+        <w:rPr>
+          <w:b/>
+          <w:i/>
+        </w:rPr>
+        <w:t>For example:</w:t>
+      </w:r>
+      <w:r>
+        <w:rPr>
+          <w:i/>
+        </w:rPr>
+        <w:t xml:space="preserve"> C:\\Documents\DataCultureSeries\IoT Track\2.CreateResources</w:t>
+      </w:r>
+      <w:r>
+        <w:rPr>
+          <w:i/>
+        </w:rPr>
+        <w:t>\tools\</w:t>
+      </w:r>
+      <w:proofErr w:type="spellStart"/>
+      <w:r>
+        <w:rPr>
+          <w:i/>
+        </w:rPr>
+        <w:t>DeviceSender</w:t>
+      </w:r>
+      <w:proofErr w:type="spellEnd"/>
+    </w:p>
+    <w:p>
+      <w:pPr>
+        <w:pStyle w:val="Compact"/>
+        <w:numPr>
+          <w:ilvl w:val="0"/>
+          <w:numId w:val="7"/>
+        </w:numPr>
+      </w:pPr>
+      <w:r>
+        <w:t xml:space="preserve">Execute the following command to send messages to the event hub. A copy of this script is available on the </w:t>
+      </w:r>
+      <w:r>
+        <w:t xml:space="preserve">OneDrive here:&lt;&gt; or the </w:t>
+      </w:r>
+      <w:proofErr w:type="spellStart"/>
+      <w:r>
+        <w:t>Github</w:t>
+      </w:r>
+      <w:proofErr w:type="spellEnd"/>
+      <w:r>
+        <w:t xml:space="preserve"> repo here:&lt;&gt;</w:t>
+      </w:r>
+      <w:r>
+        <w:t xml:space="preserve"> </w:t>
+      </w:r>
+      <w:r>
+        <w:rPr>
+          <w:b/>
+        </w:rPr>
+        <w:t>C:.txt</w:t>
       </w:r>
       <w:r>
         <w:t>.</w:t>
       </w:r>
-    </w:p>
-    <w:p>
-      <w:pPr>
-        <w:pStyle w:val="Compact"/>
-        <w:numPr>
-          <w:ilvl w:val="0"/>
-          <w:numId w:val="7"/>
-        </w:numPr>
-      </w:pPr>
-      <w:r>
-        <w:t xml:space="preserve">Execute the following command to send messages to the event hub. A copy of this script is available on the </w:t>
-      </w:r>
-      <w:r>
-        <w:t>OneDrive here:&lt;&gt; or the Github repo here:&lt;&gt;</w:t>
-      </w:r>
-      <w:r>
-        <w:t xml:space="preserve"> </w:t>
-      </w:r>
-      <w:r>
-        <w:rPr>
-          <w:b/>
-        </w:rPr>
-        <w:t>C:.txt</w:t>
-      </w:r>
-      <w:r>
-        <w:t>.</w:t>
-      </w:r>
-      <w:bookmarkStart w:id="8" w:name="_GoBack"/>
-      <w:bookmarkEnd w:id="8"/>
     </w:p>
     <w:p>
       <w:pPr>
@@ -2851,7 +2894,15 @@
         </w:numPr>
       </w:pPr>
       <w:r>
-        <w:t>&lt;eventHubNamespace&gt; refers to the namespace of the Event Hub created in the previous section.</w:t>
+        <w:t>&lt;</w:t>
+      </w:r>
+      <w:proofErr w:type="spellStart"/>
+      <w:r>
+        <w:t>eventHubNamespace</w:t>
+      </w:r>
+      <w:proofErr w:type="spellEnd"/>
+      <w:r>
+        <w:t>&gt; refers to the namespace of the Event Hub created in the previous section.</w:t>
       </w:r>
     </w:p>
     <w:p>
@@ -2863,7 +2914,15 @@
         </w:numPr>
       </w:pPr>
       <w:r>
-        <w:t>&lt;eventHubName&gt; refers to the name of the Event Hub created in the previous section.</w:t>
+        <w:t>&lt;</w:t>
+      </w:r>
+      <w:proofErr w:type="spellStart"/>
+      <w:r>
+        <w:t>eventHubName</w:t>
+      </w:r>
+      <w:proofErr w:type="spellEnd"/>
+      <w:r>
+        <w:t>&gt; refers to the name of the Event Hub created in the previous section.</w:t>
       </w:r>
     </w:p>
     <w:p>
@@ -2875,14 +2934,24 @@
         </w:numPr>
       </w:pPr>
       <w:r>
-        <w:t xml:space="preserve">&lt;policyName&gt; will be </w:t>
-      </w:r>
+        <w:t>&lt;</w:t>
+      </w:r>
+      <w:proofErr w:type="spellStart"/>
+      <w:r>
+        <w:t>policyName</w:t>
+      </w:r>
+      <w:proofErr w:type="spellEnd"/>
+      <w:r>
+        <w:t xml:space="preserve">&gt; will be </w:t>
+      </w:r>
+      <w:proofErr w:type="spellStart"/>
       <w:r>
         <w:rPr>
           <w:b/>
         </w:rPr>
         <w:t>mypolicy</w:t>
       </w:r>
+      <w:proofErr w:type="spellEnd"/>
       <w:r>
         <w:t xml:space="preserve"> if the previous directions were followed. If not, enter the name of the policy created in the previous section.</w:t>
       </w:r>
@@ -2896,21 +2965,107 @@
         </w:numPr>
       </w:pPr>
       <w:r>
-        <w:t>&lt;policyKey&gt; is the Event Hub policy key saved to the text file.</w:t>
-      </w:r>
-    </w:p>
-    <w:p>
-      <w:pPr>
-        <w:numPr>
-          <w:ilvl w:val="0"/>
-          <w:numId w:val="1"/>
-        </w:numPr>
-      </w:pPr>
+        <w:t>&lt;</w:t>
+      </w:r>
+      <w:proofErr w:type="spellStart"/>
+      <w:r>
+        <w:t>policyKey</w:t>
+      </w:r>
+      <w:proofErr w:type="spellEnd"/>
+      <w:r>
+        <w:t>&gt; is the Event Hub policy key saved to the text file.</w:t>
+      </w:r>
+    </w:p>
+    <w:p>
+      <w:pPr>
+        <w:numPr>
+          <w:ilvl w:val="0"/>
+          <w:numId w:val="1"/>
+        </w:numPr>
+      </w:pPr>
+      <w:proofErr w:type="spellStart"/>
       <w:r>
         <w:rPr>
           <w:rStyle w:val="VerbatimChar"/>
         </w:rPr>
-        <w:t>DeviceSender GenerateDataToEventHub -n &lt;eventHubNamespace&gt; -e &lt;eventHubName&gt; -p &lt;policyName&gt; -k &lt;policyKey&gt;</w:t>
+        <w:t>DeviceSender</w:t>
+      </w:r>
+      <w:proofErr w:type="spellEnd"/>
+      <w:r>
+        <w:rPr>
+          <w:rStyle w:val="VerbatimChar"/>
+        </w:rPr>
+        <w:t xml:space="preserve"> </w:t>
+      </w:r>
+      <w:proofErr w:type="spellStart"/>
+      <w:r>
+        <w:rPr>
+          <w:rStyle w:val="VerbatimChar"/>
+        </w:rPr>
+        <w:t>GenerateDataToEventHub</w:t>
+      </w:r>
+      <w:proofErr w:type="spellEnd"/>
+      <w:r>
+        <w:rPr>
+          <w:rStyle w:val="VerbatimChar"/>
+        </w:rPr>
+        <w:t xml:space="preserve"> -n &lt;</w:t>
+      </w:r>
+      <w:proofErr w:type="spellStart"/>
+      <w:r>
+        <w:rPr>
+          <w:rStyle w:val="VerbatimChar"/>
+        </w:rPr>
+        <w:t>eventHubNamespace</w:t>
+      </w:r>
+      <w:proofErr w:type="spellEnd"/>
+      <w:r>
+        <w:rPr>
+          <w:rStyle w:val="VerbatimChar"/>
+        </w:rPr>
+        <w:t>&gt; -e &lt;</w:t>
+      </w:r>
+      <w:proofErr w:type="spellStart"/>
+      <w:r>
+        <w:rPr>
+          <w:rStyle w:val="VerbatimChar"/>
+        </w:rPr>
+        <w:t>eventHubName</w:t>
+      </w:r>
+      <w:proofErr w:type="spellEnd"/>
+      <w:r>
+        <w:rPr>
+          <w:rStyle w:val="VerbatimChar"/>
+        </w:rPr>
+        <w:t>&gt; -p &lt;</w:t>
+      </w:r>
+      <w:proofErr w:type="spellStart"/>
+      <w:r>
+        <w:rPr>
+          <w:rStyle w:val="VerbatimChar"/>
+        </w:rPr>
+        <w:t>policyName</w:t>
+      </w:r>
+      <w:proofErr w:type="spellEnd"/>
+      <w:r>
+        <w:rPr>
+          <w:rStyle w:val="VerbatimChar"/>
+        </w:rPr>
+        <w:t>&gt; -k &lt;</w:t>
+      </w:r>
+      <w:proofErr w:type="spellStart"/>
+      <w:r>
+        <w:rPr>
+          <w:rStyle w:val="VerbatimChar"/>
+        </w:rPr>
+        <w:t>policyKey</w:t>
+      </w:r>
+      <w:proofErr w:type="spellEnd"/>
+      <w:r>
+        <w:rPr>
+          <w:rStyle w:val="VerbatimChar"/>
+        </w:rPr>
+        <w:t>&gt;</w:t>
       </w:r>
     </w:p>
     <w:p>
@@ -2925,8 +3080,11 @@
       </w:r>
     </w:p>
     <w:p/>
-    <w:bookmarkEnd w:id="3"/>
-    <w:p/>
+    <w:p>
+      <w:bookmarkStart w:id="8" w:name="_GoBack"/>
+      <w:bookmarkEnd w:id="3"/>
+      <w:bookmarkEnd w:id="8"/>
+    </w:p>
     <w:sectPr>
       <w:pgSz w:w="11906" w:h="16838"/>
       <w:pgMar w:top="1440" w:right="1440" w:bottom="1440" w:left="1440" w:header="708" w:footer="708" w:gutter="0"/>

</xml_diff>